<commit_message>
adição da última versão do documentos de requisitos
</commit_message>
<xml_diff>
--- a/Artefatos/Ata de Reunião-  1º dia.docx
+++ b/Artefatos/Ata de Reunião-  1º dia.docx
@@ -614,15 +614,8 @@
                 <w:lang w:val="de-DE"/>
               </w:rPr>
             </w:pPr>
-            <w:r>
-              <w:rPr>
-                <w:rFonts w:ascii="Verdana" w:hAnsi="Verdana" w:cs="Calibri"/>
-                <w:sz w:val="16"/>
-                <w:szCs w:val="16"/>
-                <w:lang w:val="de-DE"/>
-              </w:rPr>
-              <w:t>Cristianhenrique06@hotmail.com</w:t>
-            </w:r>
+            <w:bookmarkStart w:id="0" w:name="_GoBack"/>
+            <w:bookmarkEnd w:id="0"/>
           </w:p>
         </w:tc>
         <w:tc>
@@ -1589,6 +1582,37 @@
                 <w:lang w:val="es-ES_tradnl"/>
               </w:rPr>
             </w:pPr>
+            <w:proofErr w:type="spellStart"/>
+            <w:r>
+              <w:rPr>
+                <w:rFonts w:ascii="Verdana" w:hAnsi="Verdana"/>
+                <w:sz w:val="16"/>
+                <w:szCs w:val="16"/>
+                <w:lang w:val="es-ES_tradnl"/>
+              </w:rPr>
+              <w:t>Arquiteto</w:t>
+            </w:r>
+            <w:proofErr w:type="spellEnd"/>
+            <w:r>
+              <w:rPr>
+                <w:rFonts w:ascii="Verdana" w:hAnsi="Verdana"/>
+                <w:sz w:val="16"/>
+                <w:szCs w:val="16"/>
+                <w:lang w:val="es-ES_tradnl"/>
+              </w:rPr>
+              <w:t xml:space="preserve"> de </w:t>
+            </w:r>
+            <w:proofErr w:type="spellStart"/>
+            <w:r>
+              <w:rPr>
+                <w:rFonts w:ascii="Verdana" w:hAnsi="Verdana"/>
+                <w:sz w:val="16"/>
+                <w:szCs w:val="16"/>
+                <w:lang w:val="es-ES_tradnl"/>
+              </w:rPr>
+              <w:t>Infraestrutura</w:t>
+            </w:r>
+            <w:proofErr w:type="spellEnd"/>
           </w:p>
         </w:tc>
         <w:tc>
@@ -1721,6 +1745,15 @@
                 <w:lang w:val="es-ES_tradnl"/>
               </w:rPr>
             </w:pPr>
+            <w:r>
+              <w:rPr>
+                <w:rFonts w:ascii="Verdana" w:hAnsi="Verdana"/>
+                <w:sz w:val="16"/>
+                <w:szCs w:val="16"/>
+                <w:lang w:val="es-ES_tradnl"/>
+              </w:rPr>
+              <w:t>Desenvolvedor</w:t>
+            </w:r>
           </w:p>
         </w:tc>
         <w:tc>
@@ -1863,6 +1896,15 @@
                 <w:lang w:val="es-ES_tradnl"/>
               </w:rPr>
             </w:pPr>
+            <w:r>
+              <w:rPr>
+                <w:rFonts w:ascii="Verdana" w:hAnsi="Verdana"/>
+                <w:sz w:val="16"/>
+                <w:szCs w:val="16"/>
+                <w:lang w:val="es-ES_tradnl"/>
+              </w:rPr>
+              <w:t>Desenvolvedor</w:t>
+            </w:r>
           </w:p>
         </w:tc>
         <w:tc>
@@ -1995,6 +2037,15 @@
                 <w:lang w:val="es-ES_tradnl"/>
               </w:rPr>
             </w:pPr>
+            <w:r>
+              <w:rPr>
+                <w:rFonts w:ascii="Verdana" w:hAnsi="Verdana"/>
+                <w:sz w:val="16"/>
+                <w:szCs w:val="16"/>
+                <w:lang w:val="es-ES_tradnl"/>
+              </w:rPr>
+              <w:t>Desenvolvedor</w:t>
+            </w:r>
           </w:p>
         </w:tc>
         <w:tc>
@@ -2124,6 +2175,15 @@
                 <w:lang w:val="es-ES_tradnl"/>
               </w:rPr>
             </w:pPr>
+            <w:r>
+              <w:rPr>
+                <w:rFonts w:ascii="Verdana" w:hAnsi="Verdana"/>
+                <w:sz w:val="16"/>
+                <w:szCs w:val="16"/>
+                <w:lang w:val="es-ES_tradnl"/>
+              </w:rPr>
+              <w:t>Desenvolvedor</w:t>
+            </w:r>
           </w:p>
         </w:tc>
         <w:tc>
@@ -3020,7 +3080,6 @@
                 <w:sz w:val="22"/>
                 <w:szCs w:val="22"/>
               </w:rPr>
-              <w:lastRenderedPageBreak/>
               <w:t xml:space="preserve"> Realizar Tarefas:</w:t>
             </w:r>
           </w:p>
@@ -3516,8 +3575,6 @@
               </w:rPr>
               <w:t>11/05/2017</w:t>
             </w:r>
-            <w:bookmarkStart w:id="0" w:name="_GoBack"/>
-            <w:bookmarkEnd w:id="0"/>
           </w:p>
         </w:tc>
       </w:tr>

</xml_diff>